<commit_message>
Screenshots added to master
</commit_message>
<xml_diff>
--- a/Screenshots.docx
+++ b/Screenshots.docx
@@ -2,6 +2,11 @@
 <file path=word/document.xml><?xml version="1.0" encoding="utf-8"?>
 <w:document xmlns:wpc="http://schemas.microsoft.com/office/word/2010/wordprocessingCanvas" xmlns:cx="http://schemas.microsoft.com/office/drawing/2014/chartex" xmlns:cx1="http://schemas.microsoft.com/office/drawing/2015/9/8/chartex" xmlns:cx2="http://schemas.microsoft.com/office/drawing/2015/10/21/chartex" xmlns:cx3="http://schemas.microsoft.com/office/drawing/2016/5/9/chartex" xmlns:cx4="http://schemas.microsoft.com/office/drawing/2016/5/10/chartex" xmlns:cx5="http://schemas.microsoft.com/office/drawing/2016/5/11/chartex" xmlns:cx6="http://schemas.microsoft.com/office/drawing/2016/5/12/chartex" xmlns:cx7="http://schemas.microsoft.com/office/drawing/2016/5/13/chartex" xmlns:cx8="http://schemas.microsoft.com/office/drawing/2016/5/14/chartex" xmlns:mc="http://schemas.openxmlformats.org/markup-compatibility/2006" xmlns:aink="http://schemas.microsoft.com/office/drawing/2016/ink" xmlns:am3d="http://schemas.microsoft.com/office/drawing/2017/model3d" xmlns:o="urn:schemas-microsoft-com:office:office" xmlns:r="http://schemas.openxmlformats.org/officeDocument/2006/relationships" xmlns:m="http://schemas.openxmlformats.org/officeDocument/2006/math" xmlns:v="urn:schemas-microsoft-com:vml" xmlns:wp14="http://schemas.microsoft.com/office/word/2010/wordprocessingDrawing" xmlns:wp="http://schemas.openxmlformats.org/drawingml/2006/wordprocessingDrawing" xmlns:w10="urn:schemas-microsoft-com:office:word" xmlns:w="http://schemas.openxmlformats.org/wordprocessingml/2006/main" xmlns:w14="http://schemas.microsoft.com/office/word/2010/wordml" xmlns:w15="http://schemas.microsoft.com/office/word/2012/wordml" xmlns:w16cid="http://schemas.microsoft.com/office/word/2016/wordml/cid" xmlns:w16se="http://schemas.microsoft.com/office/word/2015/wordml/symex" xmlns:wpg="http://schemas.microsoft.com/office/word/2010/wordprocessingGroup" xmlns:wpi="http://schemas.microsoft.com/office/word/2010/wordprocessingInk" xmlns:wne="http://schemas.microsoft.com/office/word/2006/wordml" xmlns:wps="http://schemas.microsoft.com/office/word/2010/wordprocessingShape" mc:Ignorable="w14 w15 w16se w16cid wp14">
   <w:body>
+    <w:p>
+      <w:r>
+        <w:t>Trello Progress</w:t>
+      </w:r>
+    </w:p>
     <w:p>
       <w:r>
         <w:rPr>
@@ -43,7 +48,447 @@
           </wp:inline>
         </w:drawing>
       </w:r>
+    </w:p>
+    <w:p>
+      <w:r>
+        <w:rPr>
+          <w:noProof/>
+        </w:rPr>
+        <w:drawing>
+          <wp:inline distT="0" distB="0" distL="0" distR="0" wp14:anchorId="01537369" wp14:editId="3A139B30">
+            <wp:extent cx="5731510" cy="2115820"/>
+            <wp:effectExtent l="0" t="0" r="2540" b="0"/>
+            <wp:docPr id="2" name="Picture 2"/>
+            <wp:cNvGraphicFramePr>
+              <a:graphicFrameLocks xmlns:a="http://schemas.openxmlformats.org/drawingml/2006/main" noChangeAspect="1"/>
+            </wp:cNvGraphicFramePr>
+            <a:graphic xmlns:a="http://schemas.openxmlformats.org/drawingml/2006/main">
+              <a:graphicData uri="http://schemas.openxmlformats.org/drawingml/2006/picture">
+                <pic:pic xmlns:pic="http://schemas.openxmlformats.org/drawingml/2006/picture">
+                  <pic:nvPicPr>
+                    <pic:cNvPr id="1" name=""/>
+                    <pic:cNvPicPr/>
+                  </pic:nvPicPr>
+                  <pic:blipFill>
+                    <a:blip r:embed="rId5"/>
+                    <a:stretch>
+                      <a:fillRect/>
+                    </a:stretch>
+                  </pic:blipFill>
+                  <pic:spPr>
+                    <a:xfrm>
+                      <a:off x="0" y="0"/>
+                      <a:ext cx="5731510" cy="2115820"/>
+                    </a:xfrm>
+                    <a:prstGeom prst="rect">
+                      <a:avLst/>
+                    </a:prstGeom>
+                  </pic:spPr>
+                </pic:pic>
+              </a:graphicData>
+            </a:graphic>
+          </wp:inline>
+        </w:drawing>
+      </w:r>
+    </w:p>
+    <w:p>
+      <w:r>
+        <w:rPr>
+          <w:noProof/>
+        </w:rPr>
+        <w:drawing>
+          <wp:inline distT="0" distB="0" distL="0" distR="0" wp14:anchorId="737ECE33" wp14:editId="7A4C203D">
+            <wp:extent cx="5731510" cy="3306445"/>
+            <wp:effectExtent l="0" t="0" r="2540" b="8255"/>
+            <wp:docPr id="5" name="Picture 5"/>
+            <wp:cNvGraphicFramePr>
+              <a:graphicFrameLocks xmlns:a="http://schemas.openxmlformats.org/drawingml/2006/main" noChangeAspect="1"/>
+            </wp:cNvGraphicFramePr>
+            <a:graphic xmlns:a="http://schemas.openxmlformats.org/drawingml/2006/main">
+              <a:graphicData uri="http://schemas.openxmlformats.org/drawingml/2006/picture">
+                <pic:pic xmlns:pic="http://schemas.openxmlformats.org/drawingml/2006/picture">
+                  <pic:nvPicPr>
+                    <pic:cNvPr id="1" name=""/>
+                    <pic:cNvPicPr/>
+                  </pic:nvPicPr>
+                  <pic:blipFill>
+                    <a:blip r:embed="rId6"/>
+                    <a:stretch>
+                      <a:fillRect/>
+                    </a:stretch>
+                  </pic:blipFill>
+                  <pic:spPr>
+                    <a:xfrm>
+                      <a:off x="0" y="0"/>
+                      <a:ext cx="5731510" cy="3306445"/>
+                    </a:xfrm>
+                    <a:prstGeom prst="rect">
+                      <a:avLst/>
+                    </a:prstGeom>
+                  </pic:spPr>
+                </pic:pic>
+              </a:graphicData>
+            </a:graphic>
+          </wp:inline>
+        </w:drawing>
+      </w:r>
+    </w:p>
+    <w:p/>
+    <w:p/>
+    <w:p>
+      <w:r>
+        <w:rPr>
+          <w:noProof/>
+        </w:rPr>
+        <w:lastRenderedPageBreak/>
+        <w:drawing>
+          <wp:inline distT="0" distB="0" distL="0" distR="0" wp14:anchorId="297494B7" wp14:editId="6E7CC199">
+            <wp:extent cx="5731510" cy="2139315"/>
+            <wp:effectExtent l="0" t="0" r="2540" b="0"/>
+            <wp:docPr id="7" name="Picture 7"/>
+            <wp:cNvGraphicFramePr>
+              <a:graphicFrameLocks xmlns:a="http://schemas.openxmlformats.org/drawingml/2006/main" noChangeAspect="1"/>
+            </wp:cNvGraphicFramePr>
+            <a:graphic xmlns:a="http://schemas.openxmlformats.org/drawingml/2006/main">
+              <a:graphicData uri="http://schemas.openxmlformats.org/drawingml/2006/picture">
+                <pic:pic xmlns:pic="http://schemas.openxmlformats.org/drawingml/2006/picture">
+                  <pic:nvPicPr>
+                    <pic:cNvPr id="1" name=""/>
+                    <pic:cNvPicPr/>
+                  </pic:nvPicPr>
+                  <pic:blipFill>
+                    <a:blip r:embed="rId7"/>
+                    <a:stretch>
+                      <a:fillRect/>
+                    </a:stretch>
+                  </pic:blipFill>
+                  <pic:spPr>
+                    <a:xfrm>
+                      <a:off x="0" y="0"/>
+                      <a:ext cx="5731510" cy="2139315"/>
+                    </a:xfrm>
+                    <a:prstGeom prst="rect">
+                      <a:avLst/>
+                    </a:prstGeom>
+                  </pic:spPr>
+                </pic:pic>
+              </a:graphicData>
+            </a:graphic>
+          </wp:inline>
+        </w:drawing>
+      </w:r>
+    </w:p>
+    <w:p>
+      <w:r>
+        <w:t>Before Merge Revision Graph</w:t>
+      </w:r>
+    </w:p>
+    <w:p>
+      <w:r>
+        <w:rPr>
+          <w:noProof/>
+        </w:rPr>
+        <w:drawing>
+          <wp:inline distT="0" distB="0" distL="0" distR="0" wp14:anchorId="181E0D35" wp14:editId="661AFEFB">
+            <wp:extent cx="5731510" cy="2281555"/>
+            <wp:effectExtent l="0" t="0" r="2540" b="4445"/>
+            <wp:docPr id="3" name="Picture 3"/>
+            <wp:cNvGraphicFramePr>
+              <a:graphicFrameLocks xmlns:a="http://schemas.openxmlformats.org/drawingml/2006/main" noChangeAspect="1"/>
+            </wp:cNvGraphicFramePr>
+            <a:graphic xmlns:a="http://schemas.openxmlformats.org/drawingml/2006/main">
+              <a:graphicData uri="http://schemas.openxmlformats.org/drawingml/2006/picture">
+                <pic:pic xmlns:pic="http://schemas.openxmlformats.org/drawingml/2006/picture">
+                  <pic:nvPicPr>
+                    <pic:cNvPr id="1" name=""/>
+                    <pic:cNvPicPr/>
+                  </pic:nvPicPr>
+                  <pic:blipFill>
+                    <a:blip r:embed="rId8"/>
+                    <a:stretch>
+                      <a:fillRect/>
+                    </a:stretch>
+                  </pic:blipFill>
+                  <pic:spPr>
+                    <a:xfrm>
+                      <a:off x="0" y="0"/>
+                      <a:ext cx="5731510" cy="2281555"/>
+                    </a:xfrm>
+                    <a:prstGeom prst="rect">
+                      <a:avLst/>
+                    </a:prstGeom>
+                  </pic:spPr>
+                </pic:pic>
+              </a:graphicData>
+            </a:graphic>
+          </wp:inline>
+        </w:drawing>
+      </w:r>
+    </w:p>
+    <w:p>
+      <w:r>
+        <w:t>After Merge</w:t>
+      </w:r>
+    </w:p>
+    <w:p>
+      <w:r>
+        <w:rPr>
+          <w:noProof/>
+        </w:rPr>
+        <w:drawing>
+          <wp:inline distT="0" distB="0" distL="0" distR="0" wp14:anchorId="0170AE9B" wp14:editId="75A038F7">
+            <wp:extent cx="4572000" cy="3500167"/>
+            <wp:effectExtent l="0" t="0" r="0" b="5080"/>
+            <wp:docPr id="4" name="Picture 4"/>
+            <wp:cNvGraphicFramePr>
+              <a:graphicFrameLocks xmlns:a="http://schemas.openxmlformats.org/drawingml/2006/main" noChangeAspect="1"/>
+            </wp:cNvGraphicFramePr>
+            <a:graphic xmlns:a="http://schemas.openxmlformats.org/drawingml/2006/main">
+              <a:graphicData uri="http://schemas.openxmlformats.org/drawingml/2006/picture">
+                <pic:pic xmlns:pic="http://schemas.openxmlformats.org/drawingml/2006/picture">
+                  <pic:nvPicPr>
+                    <pic:cNvPr id="1" name=""/>
+                    <pic:cNvPicPr/>
+                  </pic:nvPicPr>
+                  <pic:blipFill>
+                    <a:blip r:embed="rId9"/>
+                    <a:stretch>
+                      <a:fillRect/>
+                    </a:stretch>
+                  </pic:blipFill>
+                  <pic:spPr>
+                    <a:xfrm>
+                      <a:off x="0" y="0"/>
+                      <a:ext cx="4582860" cy="3508481"/>
+                    </a:xfrm>
+                    <a:prstGeom prst="rect">
+                      <a:avLst/>
+                    </a:prstGeom>
+                  </pic:spPr>
+                </pic:pic>
+              </a:graphicData>
+            </a:graphic>
+          </wp:inline>
+        </w:drawing>
+      </w:r>
+    </w:p>
+    <w:p>
+      <w:r>
+        <w:lastRenderedPageBreak/>
+        <w:t>Show Log</w:t>
+      </w:r>
+    </w:p>
+    <w:p>
+      <w:r>
+        <w:rPr>
+          <w:noProof/>
+        </w:rPr>
+        <w:drawing>
+          <wp:inline distT="0" distB="0" distL="0" distR="0" wp14:anchorId="64E756E0" wp14:editId="4BF0D1E0">
+            <wp:extent cx="5731510" cy="5298440"/>
+            <wp:effectExtent l="0" t="0" r="2540" b="0"/>
+            <wp:docPr id="6" name="Picture 6"/>
+            <wp:cNvGraphicFramePr>
+              <a:graphicFrameLocks xmlns:a="http://schemas.openxmlformats.org/drawingml/2006/main" noChangeAspect="1"/>
+            </wp:cNvGraphicFramePr>
+            <a:graphic xmlns:a="http://schemas.openxmlformats.org/drawingml/2006/main">
+              <a:graphicData uri="http://schemas.openxmlformats.org/drawingml/2006/picture">
+                <pic:pic xmlns:pic="http://schemas.openxmlformats.org/drawingml/2006/picture">
+                  <pic:nvPicPr>
+                    <pic:cNvPr id="1" name=""/>
+                    <pic:cNvPicPr/>
+                  </pic:nvPicPr>
+                  <pic:blipFill>
+                    <a:blip r:embed="rId10"/>
+                    <a:stretch>
+                      <a:fillRect/>
+                    </a:stretch>
+                  </pic:blipFill>
+                  <pic:spPr>
+                    <a:xfrm>
+                      <a:off x="0" y="0"/>
+                      <a:ext cx="5731510" cy="5298440"/>
+                    </a:xfrm>
+                    <a:prstGeom prst="rect">
+                      <a:avLst/>
+                    </a:prstGeom>
+                  </pic:spPr>
+                </pic:pic>
+              </a:graphicData>
+            </a:graphic>
+          </wp:inline>
+        </w:drawing>
+      </w:r>
+    </w:p>
+    <w:p/>
+    <w:p>
+      <w:r>
+        <w:rPr>
+          <w:noProof/>
+        </w:rPr>
+        <w:lastRenderedPageBreak/>
+        <w:drawing>
+          <wp:inline distT="0" distB="0" distL="0" distR="0" wp14:anchorId="4D4A99EA" wp14:editId="41FF7176">
+            <wp:extent cx="5731510" cy="3146425"/>
+            <wp:effectExtent l="0" t="0" r="2540" b="0"/>
+            <wp:docPr id="11" name="Picture 11"/>
+            <wp:cNvGraphicFramePr>
+              <a:graphicFrameLocks xmlns:a="http://schemas.openxmlformats.org/drawingml/2006/main" noChangeAspect="1"/>
+            </wp:cNvGraphicFramePr>
+            <a:graphic xmlns:a="http://schemas.openxmlformats.org/drawingml/2006/main">
+              <a:graphicData uri="http://schemas.openxmlformats.org/drawingml/2006/picture">
+                <pic:pic xmlns:pic="http://schemas.openxmlformats.org/drawingml/2006/picture">
+                  <pic:nvPicPr>
+                    <pic:cNvPr id="1" name=""/>
+                    <pic:cNvPicPr/>
+                  </pic:nvPicPr>
+                  <pic:blipFill>
+                    <a:blip r:embed="rId11"/>
+                    <a:stretch>
+                      <a:fillRect/>
+                    </a:stretch>
+                  </pic:blipFill>
+                  <pic:spPr>
+                    <a:xfrm>
+                      <a:off x="0" y="0"/>
+                      <a:ext cx="5731510" cy="3146425"/>
+                    </a:xfrm>
+                    <a:prstGeom prst="rect">
+                      <a:avLst/>
+                    </a:prstGeom>
+                  </pic:spPr>
+                </pic:pic>
+              </a:graphicData>
+            </a:graphic>
+          </wp:inline>
+        </w:drawing>
+      </w:r>
+    </w:p>
+    <w:p>
+      <w:r>
+        <w:rPr>
+          <w:noProof/>
+        </w:rPr>
+        <w:drawing>
+          <wp:inline distT="0" distB="0" distL="0" distR="0" wp14:anchorId="4B276C74" wp14:editId="34CB50BD">
+            <wp:extent cx="5731510" cy="2556510"/>
+            <wp:effectExtent l="0" t="0" r="2540" b="0"/>
+            <wp:docPr id="10" name="Picture 10"/>
+            <wp:cNvGraphicFramePr>
+              <a:graphicFrameLocks xmlns:a="http://schemas.openxmlformats.org/drawingml/2006/main" noChangeAspect="1"/>
+            </wp:cNvGraphicFramePr>
+            <a:graphic xmlns:a="http://schemas.openxmlformats.org/drawingml/2006/main">
+              <a:graphicData uri="http://schemas.openxmlformats.org/drawingml/2006/picture">
+                <pic:pic xmlns:pic="http://schemas.openxmlformats.org/drawingml/2006/picture">
+                  <pic:nvPicPr>
+                    <pic:cNvPr id="1" name=""/>
+                    <pic:cNvPicPr/>
+                  </pic:nvPicPr>
+                  <pic:blipFill>
+                    <a:blip r:embed="rId12"/>
+                    <a:stretch>
+                      <a:fillRect/>
+                    </a:stretch>
+                  </pic:blipFill>
+                  <pic:spPr>
+                    <a:xfrm>
+                      <a:off x="0" y="0"/>
+                      <a:ext cx="5731510" cy="2556510"/>
+                    </a:xfrm>
+                    <a:prstGeom prst="rect">
+                      <a:avLst/>
+                    </a:prstGeom>
+                  </pic:spPr>
+                </pic:pic>
+              </a:graphicData>
+            </a:graphic>
+          </wp:inline>
+        </w:drawing>
+      </w:r>
+    </w:p>
+    <w:p>
+      <w:r>
+        <w:rPr>
+          <w:noProof/>
+        </w:rPr>
+        <w:lastRenderedPageBreak/>
+        <w:drawing>
+          <wp:inline distT="0" distB="0" distL="0" distR="0" wp14:anchorId="5F2DCC92" wp14:editId="7B0DEFAD">
+            <wp:extent cx="5731510" cy="2553970"/>
+            <wp:effectExtent l="0" t="0" r="2540" b="0"/>
+            <wp:docPr id="9" name="Picture 9"/>
+            <wp:cNvGraphicFramePr>
+              <a:graphicFrameLocks xmlns:a="http://schemas.openxmlformats.org/drawingml/2006/main" noChangeAspect="1"/>
+            </wp:cNvGraphicFramePr>
+            <a:graphic xmlns:a="http://schemas.openxmlformats.org/drawingml/2006/main">
+              <a:graphicData uri="http://schemas.openxmlformats.org/drawingml/2006/picture">
+                <pic:pic xmlns:pic="http://schemas.openxmlformats.org/drawingml/2006/picture">
+                  <pic:nvPicPr>
+                    <pic:cNvPr id="1" name=""/>
+                    <pic:cNvPicPr/>
+                  </pic:nvPicPr>
+                  <pic:blipFill>
+                    <a:blip r:embed="rId13"/>
+                    <a:stretch>
+                      <a:fillRect/>
+                    </a:stretch>
+                  </pic:blipFill>
+                  <pic:spPr>
+                    <a:xfrm>
+                      <a:off x="0" y="0"/>
+                      <a:ext cx="5731510" cy="2553970"/>
+                    </a:xfrm>
+                    <a:prstGeom prst="rect">
+                      <a:avLst/>
+                    </a:prstGeom>
+                  </pic:spPr>
+                </pic:pic>
+              </a:graphicData>
+            </a:graphic>
+          </wp:inline>
+        </w:drawing>
+      </w:r>
       <w:bookmarkStart w:id="0" w:name="_GoBack"/>
+      <w:r>
+        <w:rPr>
+          <w:noProof/>
+        </w:rPr>
+        <w:drawing>
+          <wp:inline distT="0" distB="0" distL="0" distR="0" wp14:anchorId="540354BC" wp14:editId="1ED6835B">
+            <wp:extent cx="5731510" cy="2756535"/>
+            <wp:effectExtent l="0" t="0" r="2540" b="5715"/>
+            <wp:docPr id="8" name="Picture 8"/>
+            <wp:cNvGraphicFramePr>
+              <a:graphicFrameLocks xmlns:a="http://schemas.openxmlformats.org/drawingml/2006/main" noChangeAspect="1"/>
+            </wp:cNvGraphicFramePr>
+            <a:graphic xmlns:a="http://schemas.openxmlformats.org/drawingml/2006/main">
+              <a:graphicData uri="http://schemas.openxmlformats.org/drawingml/2006/picture">
+                <pic:pic xmlns:pic="http://schemas.openxmlformats.org/drawingml/2006/picture">
+                  <pic:nvPicPr>
+                    <pic:cNvPr id="1" name=""/>
+                    <pic:cNvPicPr/>
+                  </pic:nvPicPr>
+                  <pic:blipFill>
+                    <a:blip r:embed="rId14"/>
+                    <a:stretch>
+                      <a:fillRect/>
+                    </a:stretch>
+                  </pic:blipFill>
+                  <pic:spPr>
+                    <a:xfrm>
+                      <a:off x="0" y="0"/>
+                      <a:ext cx="5731510" cy="2756535"/>
+                    </a:xfrm>
+                    <a:prstGeom prst="rect">
+                      <a:avLst/>
+                    </a:prstGeom>
+                  </pic:spPr>
+                </pic:pic>
+              </a:graphicData>
+            </a:graphic>
+          </wp:inline>
+        </w:drawing>
+      </w:r>
       <w:bookmarkEnd w:id="0"/>
     </w:p>
     <w:sectPr>

</xml_diff>